<commit_message>
commit test screenshots + edits to PROJ4
</commit_message>
<xml_diff>
--- a/documents/CINI_471012861_PROJ4.docx
+++ b/documents/CINI_471012861_PROJ4.docx
@@ -680,13 +680,8 @@
       <w:pPr>
         <w:ind w:left="360"/>
       </w:pPr>
-      <w:proofErr w:type="spellStart"/>
-      <w:r>
-        <w:t>Github</w:t>
-      </w:r>
-      <w:proofErr w:type="spellEnd"/>
-      <w:r>
-        <w:t xml:space="preserve"> Link: </w:t>
+      <w:r>
+        <w:t xml:space="preserve">Github Link: </w:t>
       </w:r>
       <w:hyperlink r:id="rId17" w:history="1">
         <w:r>
@@ -797,10 +792,10 @@
         </w:rPr>
         <w:lastRenderedPageBreak/>
         <w:drawing>
-          <wp:inline distT="0" distB="0" distL="0" distR="0" wp14:anchorId="2D2CDF45" wp14:editId="7D25D21E">
-            <wp:extent cx="5731510" cy="699135"/>
-            <wp:effectExtent l="0" t="0" r="2540" b="5715"/>
-            <wp:docPr id="20" name="Picture 20"/>
+          <wp:inline distT="0" distB="0" distL="0" distR="0" wp14:anchorId="346C646D" wp14:editId="69627248">
+            <wp:extent cx="5731510" cy="2312670"/>
+            <wp:effectExtent l="0" t="0" r="2540" b="0"/>
+            <wp:docPr id="21" name="Picture 21"/>
             <wp:cNvGraphicFramePr>
               <a:graphicFrameLocks xmlns:a="http://schemas.openxmlformats.org/drawingml/2006/main" noChangeAspect="1"/>
             </wp:cNvGraphicFramePr>
@@ -820,7 +815,7 @@
                   <pic:spPr>
                     <a:xfrm>
                       <a:off x="0" y="0"/>
-                      <a:ext cx="5731510" cy="699135"/>
+                      <a:ext cx="5731510" cy="2312670"/>
                     </a:xfrm>
                     <a:prstGeom prst="rect">
                       <a:avLst/>
@@ -1419,6 +1414,7 @@
           <w:szCs w:val="21"/>
           <w:lang w:eastAsia="en-AU"/>
         </w:rPr>
+        <w:lastRenderedPageBreak/>
         <w:t>When user is signing up, they can select some category preferences and the app will recommend them when they are nearby said categories.</w:t>
       </w:r>
     </w:p>
@@ -1563,7 +1559,6 @@
           <w:szCs w:val="21"/>
           <w:lang w:eastAsia="en-AU"/>
         </w:rPr>
-        <w:lastRenderedPageBreak/>
         <w:t>Receive in-app notifications about upcoming events. If you are an event organizer you can receive notifications when someone has registered at your event.</w:t>
       </w:r>
     </w:p>
@@ -2059,13 +2054,8 @@
         <w:pStyle w:val="ListParagraph"/>
       </w:pPr>
       <w:r>
-        <w:t>Empty SQL database located in api/</w:t>
-      </w:r>
-      <w:proofErr w:type="spellStart"/>
-      <w:r>
-        <w:t>sql</w:t>
-      </w:r>
-      <w:proofErr w:type="spellEnd"/>
+        <w:t>Empty SQL database located in api/sql</w:t>
+      </w:r>
       <w:r>
         <w:t xml:space="preserve"> named “em</w:t>
       </w:r>
@@ -2256,23 +2246,7 @@
           <w:b/>
           <w:bCs/>
         </w:rPr>
-        <w:t>Test with out of bounds data like negative numbers, Inject &lt;script&gt;</w:t>
-      </w:r>
-      <w:proofErr w:type="gramStart"/>
-      <w:r>
-        <w:rPr>
-          <w:b/>
-          <w:bCs/>
-        </w:rPr>
-        <w:t>alert(</w:t>
-      </w:r>
-      <w:proofErr w:type="gramEnd"/>
-      <w:r>
-        <w:rPr>
-          <w:b/>
-          <w:bCs/>
-        </w:rPr>
-        <w:t>‘Security Alert’);&lt;/script&gt; Update or delete on IDs that don’t exist</w:t>
+        <w:t>Test with out of bounds data like negative numbers, Inject &lt;script&gt;alert(‘Security Alert’);&lt;/script&gt; Update or delete on IDs that don’t exist</w:t>
       </w:r>
     </w:p>
     <w:p>

</xml_diff>